<commit_message>
EMC: - opraveno dle konzultace
</commit_message>
<xml_diff>
--- a/EMC/Obr/prohlaseni_ES.docx
+++ b/EMC/Obr/prohlaseni_ES.docx
@@ -1,16 +1,27 @@
 
 <file path=word/document.xml><?xml version="1.0" encoding="utf-8"?>
 <w:document xmlns:wpc="http://schemas.microsoft.com/office/word/2010/wordprocessingCanvas" xmlns:mc="http://schemas.openxmlformats.org/markup-compatibility/2006" xmlns:o="urn:schemas-microsoft-com:office:office" xmlns:r="http://schemas.openxmlformats.org/officeDocument/2006/relationships" xmlns:m="http://schemas.openxmlformats.org/officeDocument/2006/math" xmlns:v="urn:schemas-microsoft-com:vml" xmlns:wp14="http://schemas.microsoft.com/office/word/2010/wordprocessingDrawing" xmlns:wp="http://schemas.openxmlformats.org/drawingml/2006/wordprocessingDrawing" xmlns:w10="urn:schemas-microsoft-com:office:word" xmlns:w="http://schemas.openxmlformats.org/wordprocessingml/2006/main" xmlns:w14="http://schemas.microsoft.com/office/word/2010/wordml" xmlns:w15="http://schemas.microsoft.com/office/word/2012/wordml" xmlns:wpg="http://schemas.microsoft.com/office/word/2010/wordprocessingGroup" xmlns:wpi="http://schemas.microsoft.com/office/word/2010/wordprocessingInk" xmlns:wne="http://schemas.microsoft.com/office/word/2006/wordml" xmlns:wps="http://schemas.microsoft.com/office/word/2010/wordprocessingShape" mc:Ignorable="w14 w15 wp14">
+  <w:background w:color="FFC000"/>
   <w:body>
     <w:p>
       <w:pPr>
         <w:pStyle w:val="Nadpis1"/>
-        <w:rPr>
-          <w:lang w:val="cs-CZ"/>
-        </w:rPr>
-      </w:pPr>
-      <w:r>
-        <w:rPr>
+        <w:pBdr>
+          <w:bottom w:val="single" w:sz="4" w:space="1" w:color="auto"/>
+        </w:pBdr>
+        <w:jc w:val="center"/>
+        <w:rPr>
+          <w:rFonts w:ascii="Arial Black" w:hAnsi="Arial Black"/>
+          <w:b/>
+          <w:color w:val="auto"/>
+          <w:lang w:val="cs-CZ"/>
+        </w:rPr>
+      </w:pPr>
+      <w:r>
+        <w:rPr>
+          <w:rFonts w:ascii="Arial Black" w:hAnsi="Arial Black"/>
+          <w:b/>
+          <w:color w:val="auto"/>
           <w:lang w:val="cs-CZ"/>
         </w:rPr>
         <w:t>Prohlášení o shodě</w:t>
@@ -19,11 +30,13 @@
     <w:p>
       <w:pPr>
         <w:rPr>
-          <w:lang w:val="cs-CZ"/>
-        </w:rPr>
-      </w:pPr>
-      <w:r>
-        <w:rPr>
+          <w:b/>
+          <w:lang w:val="cs-CZ"/>
+        </w:rPr>
+      </w:pPr>
+      <w:r>
+        <w:rPr>
+          <w:b/>
           <w:lang w:val="cs-CZ"/>
         </w:rPr>
         <w:t xml:space="preserve">Výrobce: </w:t>
@@ -31,6 +44,8 @@
     </w:p>
     <w:p>
       <w:pPr>
+        <w:spacing w:after="0"/>
+        <w:ind w:firstLine="720"/>
         <w:rPr>
           <w:lang w:val="cs-CZ"/>
         </w:rPr>
@@ -58,143 +73,461 @@
     </w:p>
     <w:p>
       <w:pPr>
-        <w:rPr>
-          <w:lang w:val="cs-CZ"/>
-        </w:rPr>
-      </w:pPr>
-      <w:r>
-        <w:rPr>
-          <w:lang w:val="cs-CZ"/>
-        </w:rPr>
-        <w:t>Ampérova 789, Horní Dolní, 123 45</w:t>
-      </w:r>
-    </w:p>
-    <w:p>
-      <w:pPr>
-        <w:rPr>
-          <w:lang w:val="cs-CZ"/>
-        </w:rPr>
-      </w:pPr>
-      <w:r>
-        <w:rPr>
-          <w:lang w:val="cs-CZ"/>
-        </w:rPr>
-        <w:t>IČ: 999 9999</w:t>
-      </w:r>
-    </w:p>
-    <w:p>
-      <w:pPr>
-        <w:rPr>
-          <w:lang w:val="cs-CZ"/>
-        </w:rPr>
-      </w:pPr>
-    </w:p>
-    <w:p>
-      <w:pPr>
-        <w:rPr>
-          <w:lang w:val="cs-CZ"/>
-        </w:rPr>
-      </w:pPr>
-      <w:r>
-        <w:rPr>
-          <w:lang w:val="cs-CZ"/>
-        </w:rPr>
-        <w:t>Toto prohlášení o shodě vydal na</w:t>
-      </w:r>
-      <w:r>
-        <w:rPr>
-          <w:lang w:val="cs-CZ"/>
-        </w:rPr>
-        <w:t xml:space="preserve"> v</w:t>
-      </w:r>
-      <w:r>
-        <w:rPr>
-          <w:lang w:val="cs-CZ"/>
-        </w:rPr>
-        <w:t>lastní odpovědnost výrobce pro výrobek:</w:t>
-      </w:r>
-    </w:p>
-    <w:p>
-      <w:pPr>
-        <w:rPr>
-          <w:lang w:val="cs-CZ"/>
-        </w:rPr>
-      </w:pPr>
-      <w:r>
-        <w:rPr>
-          <w:lang w:val="cs-CZ"/>
-        </w:rPr>
-        <w:t xml:space="preserve">Napájecí zdroj </w:t>
-      </w:r>
-      <w:proofErr w:type="spellStart"/>
-      <w:r>
-        <w:rPr>
-          <w:lang w:val="cs-CZ"/>
-        </w:rPr>
-        <w:t>KVolt</w:t>
-      </w:r>
-      <w:proofErr w:type="spellEnd"/>
-    </w:p>
-    <w:p>
-      <w:pPr>
-        <w:rPr>
-          <w:lang w:val="cs-CZ"/>
-        </w:rPr>
-      </w:pPr>
-      <w:r>
-        <w:rPr>
-          <w:lang w:val="cs-CZ"/>
-        </w:rPr>
-        <w:t>Typ: 100 V/ 500 W</w:t>
-      </w:r>
-    </w:p>
-    <w:p>
-      <w:pPr>
-        <w:rPr>
-          <w:lang w:val="cs-CZ"/>
-        </w:rPr>
-      </w:pPr>
-      <w:r>
-        <w:rPr>
-          <w:lang w:val="cs-CZ"/>
-        </w:rPr>
-        <w:t>Výrobní číslo: KV978-231</w:t>
-      </w:r>
-    </w:p>
-    <w:p>
-      <w:pPr>
-        <w:rPr>
-          <w:lang w:val="cs-CZ"/>
-        </w:rPr>
-      </w:pPr>
-    </w:p>
-    <w:p>
-      <w:pPr>
-        <w:rPr>
-          <w:lang w:val="cs-CZ"/>
-        </w:rPr>
-      </w:pPr>
-      <w:r>
-        <w:rPr>
-          <w:lang w:val="cs-CZ"/>
-        </w:rPr>
-        <w:t>Výše popsaný předmět prohlášení je ve shodě s harmonizačními právními předpisy Evropské</w:t>
-      </w:r>
-      <w:r>
-        <w:rPr>
-          <w:lang w:val="cs-CZ"/>
-        </w:rPr>
-        <w:t xml:space="preserve"> unie:</w:t>
-      </w:r>
-    </w:p>
-    <w:p>
-      <w:pPr>
+        <w:spacing w:after="0"/>
+        <w:ind w:firstLine="720"/>
         <w:rPr>
           <w:lang w:val="cs-CZ"/>
         </w:rPr>
       </w:pPr>
       <w:bookmarkStart w:id="0" w:name="_GoBack"/>
       <w:bookmarkEnd w:id="0"/>
+      <w:r>
+        <w:rPr>
+          <w:lang w:val="cs-CZ"/>
+        </w:rPr>
+        <w:t>Ampérova 789, Horní Dolní, 123 45</w:t>
+      </w:r>
+    </w:p>
+    <w:p>
+      <w:pPr>
+        <w:spacing w:after="0"/>
+        <w:ind w:firstLine="720"/>
+        <w:rPr>
+          <w:lang w:val="cs-CZ"/>
+        </w:rPr>
+      </w:pPr>
+      <w:r>
+        <w:rPr>
+          <w:lang w:val="cs-CZ"/>
+        </w:rPr>
+        <w:t>IČ: 999 9999</w:t>
+      </w:r>
+    </w:p>
+    <w:p>
+      <w:pPr>
+        <w:rPr>
+          <w:lang w:val="cs-CZ"/>
+        </w:rPr>
+      </w:pPr>
+    </w:p>
+    <w:p>
+      <w:pPr>
+        <w:rPr>
+          <w:lang w:val="cs-CZ"/>
+        </w:rPr>
+      </w:pPr>
+      <w:r>
+        <w:rPr>
+          <w:lang w:val="cs-CZ"/>
+        </w:rPr>
+        <w:t>Toto prohlášení o shodě vydal na</w:t>
+      </w:r>
+      <w:r>
+        <w:rPr>
+          <w:lang w:val="cs-CZ"/>
+        </w:rPr>
+        <w:t xml:space="preserve"> v</w:t>
+      </w:r>
+      <w:r>
+        <w:rPr>
+          <w:lang w:val="cs-CZ"/>
+        </w:rPr>
+        <w:t>lastní odpovědnost výrobce pro výrobek:</w:t>
+      </w:r>
+    </w:p>
+    <w:p>
+      <w:pPr>
+        <w:spacing w:after="0"/>
+        <w:ind w:firstLine="720"/>
+        <w:rPr>
+          <w:lang w:val="cs-CZ"/>
+        </w:rPr>
+      </w:pPr>
+      <w:r>
+        <w:rPr>
+          <w:lang w:val="cs-CZ"/>
+        </w:rPr>
+        <w:t xml:space="preserve">Napájecí zdroj </w:t>
+      </w:r>
+      <w:proofErr w:type="spellStart"/>
+      <w:r>
+        <w:rPr>
+          <w:lang w:val="cs-CZ"/>
+        </w:rPr>
+        <w:t>KVolt</w:t>
+      </w:r>
+      <w:proofErr w:type="spellEnd"/>
+    </w:p>
+    <w:p>
+      <w:pPr>
+        <w:spacing w:after="0"/>
+        <w:ind w:firstLine="720"/>
+        <w:rPr>
+          <w:lang w:val="cs-CZ"/>
+        </w:rPr>
+      </w:pPr>
+      <w:r>
+        <w:rPr>
+          <w:lang w:val="cs-CZ"/>
+        </w:rPr>
+        <w:t>Typ: 100 V/ 500 W</w:t>
+      </w:r>
+    </w:p>
+    <w:p>
+      <w:pPr>
+        <w:spacing w:after="0"/>
+        <w:ind w:firstLine="720"/>
+        <w:rPr>
+          <w:lang w:val="cs-CZ"/>
+        </w:rPr>
+      </w:pPr>
+      <w:r>
+        <w:rPr>
+          <w:lang w:val="cs-CZ"/>
+        </w:rPr>
+        <w:t>Výrobní číslo: KV978-231</w:t>
+      </w:r>
+    </w:p>
+    <w:p>
+      <w:pPr>
+        <w:rPr>
+          <w:lang w:val="cs-CZ"/>
+        </w:rPr>
+      </w:pPr>
+    </w:p>
+    <w:p>
+      <w:pPr>
+        <w:rPr>
+          <w:lang w:val="cs-CZ"/>
+        </w:rPr>
+      </w:pPr>
+      <w:r>
+        <w:rPr>
+          <w:lang w:val="cs-CZ"/>
+        </w:rPr>
+        <w:t>Výše popsaný předmět prohlášení je ve shodě s harmonizačními právními předpisy Evropské</w:t>
+      </w:r>
+      <w:r>
+        <w:rPr>
+          <w:lang w:val="cs-CZ"/>
+        </w:rPr>
+        <w:t xml:space="preserve"> unie:</w:t>
+      </w:r>
+    </w:p>
+    <w:p>
+      <w:pPr>
+        <w:pStyle w:val="Odstavecseseznamem"/>
+        <w:numPr>
+          <w:ilvl w:val="0"/>
+          <w:numId w:val="1"/>
+        </w:numPr>
+        <w:rPr>
+          <w:b/>
+          <w:lang w:val="cs-CZ"/>
+        </w:rPr>
+      </w:pPr>
+      <w:r>
+        <w:rPr>
+          <w:b/>
+          <w:lang w:val="cs-CZ"/>
+        </w:rPr>
+        <w:t xml:space="preserve">EMC: </w:t>
+      </w:r>
+      <w:r>
+        <w:rPr>
+          <w:b/>
+          <w:lang w:val="cs-CZ"/>
+        </w:rPr>
+        <w:tab/>
+      </w:r>
+      <w:r>
+        <w:rPr>
+          <w:b/>
+          <w:lang w:val="cs-CZ"/>
+        </w:rPr>
+        <w:tab/>
+      </w:r>
+      <w:r>
+        <w:rPr>
+          <w:b/>
+          <w:lang w:val="cs-CZ"/>
+        </w:rPr>
+        <w:tab/>
+      </w:r>
+      <w:r>
+        <w:rPr>
+          <w:b/>
+          <w:lang w:val="cs-CZ"/>
+        </w:rPr>
+        <w:tab/>
+        <w:t>2014/30/EU</w:t>
+      </w:r>
+    </w:p>
+    <w:p>
+      <w:pPr>
+        <w:pStyle w:val="Odstavecseseznamem"/>
+        <w:numPr>
+          <w:ilvl w:val="0"/>
+          <w:numId w:val="1"/>
+        </w:numPr>
+        <w:rPr>
+          <w:b/>
+          <w:lang w:val="cs-CZ"/>
+        </w:rPr>
+      </w:pPr>
+      <w:r>
+        <w:rPr>
+          <w:b/>
+          <w:lang w:val="cs-CZ"/>
+        </w:rPr>
+        <w:t xml:space="preserve">Bezpečnost: </w:t>
+      </w:r>
+      <w:r>
+        <w:rPr>
+          <w:b/>
+          <w:lang w:val="cs-CZ"/>
+        </w:rPr>
+        <w:tab/>
+      </w:r>
+      <w:r>
+        <w:rPr>
+          <w:b/>
+          <w:lang w:val="cs-CZ"/>
+        </w:rPr>
+        <w:tab/>
+      </w:r>
+      <w:r>
+        <w:rPr>
+          <w:b/>
+          <w:lang w:val="cs-CZ"/>
+        </w:rPr>
+        <w:tab/>
+        <w:t>2014/35/EU</w:t>
+      </w:r>
+    </w:p>
+    <w:p>
+      <w:pPr>
+        <w:pStyle w:val="Odstavecseseznamem"/>
+        <w:numPr>
+          <w:ilvl w:val="0"/>
+          <w:numId w:val="1"/>
+        </w:numPr>
+        <w:rPr>
+          <w:b/>
+          <w:lang w:val="cs-CZ"/>
+        </w:rPr>
+      </w:pPr>
+      <w:proofErr w:type="spellStart"/>
+      <w:r>
+        <w:rPr>
+          <w:b/>
+          <w:lang w:val="cs-CZ"/>
+        </w:rPr>
+        <w:t>RoHS</w:t>
+      </w:r>
+      <w:proofErr w:type="spellEnd"/>
+      <w:r>
+        <w:rPr>
+          <w:b/>
+          <w:lang w:val="cs-CZ"/>
+        </w:rPr>
+        <w:t>:</w:t>
+      </w:r>
+      <w:r>
+        <w:rPr>
+          <w:b/>
+          <w:lang w:val="cs-CZ"/>
+        </w:rPr>
+        <w:tab/>
+      </w:r>
+      <w:r>
+        <w:rPr>
+          <w:b/>
+          <w:lang w:val="cs-CZ"/>
+        </w:rPr>
+        <w:tab/>
+      </w:r>
+      <w:r>
+        <w:rPr>
+          <w:b/>
+          <w:lang w:val="cs-CZ"/>
+        </w:rPr>
+        <w:tab/>
+      </w:r>
+      <w:r>
+        <w:rPr>
+          <w:b/>
+          <w:lang w:val="cs-CZ"/>
+        </w:rPr>
+        <w:tab/>
+        <w:t>2011/65/EU</w:t>
+      </w:r>
+    </w:p>
+    <w:p>
+      <w:pPr>
+        <w:rPr>
+          <w:lang w:val="cs-CZ"/>
+        </w:rPr>
+      </w:pPr>
+      <w:r>
+        <w:rPr>
+          <w:lang w:val="cs-CZ"/>
+        </w:rPr>
+        <w:t>Seznam použitých norem:</w:t>
+      </w:r>
+    </w:p>
+    <w:p>
+      <w:pPr>
+        <w:pStyle w:val="Odstavecseseznamem"/>
+        <w:numPr>
+          <w:ilvl w:val="0"/>
+          <w:numId w:val="1"/>
+        </w:numPr>
+        <w:rPr>
+          <w:lang w:val="cs-CZ"/>
+        </w:rPr>
+        <w:sectPr>
+          <w:pgSz w:w="12240" w:h="15840"/>
+          <w:pgMar w:top="1417" w:right="1417" w:bottom="1417" w:left="1417" w:header="708" w:footer="708" w:gutter="0"/>
+          <w:cols w:space="708"/>
+          <w:docGrid w:linePitch="360"/>
+        </w:sectPr>
+      </w:pPr>
+    </w:p>
+    <w:p>
+      <w:pPr>
+        <w:pStyle w:val="Odstavecseseznamem"/>
+        <w:numPr>
+          <w:ilvl w:val="0"/>
+          <w:numId w:val="1"/>
+        </w:numPr>
+        <w:rPr>
+          <w:b/>
+          <w:lang w:val="cs-CZ"/>
+        </w:rPr>
+      </w:pPr>
+      <w:r>
+        <w:rPr>
+          <w:b/>
+          <w:lang w:val="cs-CZ"/>
+        </w:rPr>
+        <w:t>ČSN EN 61010-1:1995</w:t>
+      </w:r>
+    </w:p>
+    <w:p>
+      <w:pPr>
+        <w:pStyle w:val="Odstavecseseznamem"/>
+        <w:numPr>
+          <w:ilvl w:val="0"/>
+          <w:numId w:val="1"/>
+        </w:numPr>
+        <w:rPr>
+          <w:b/>
+          <w:lang w:val="cs-CZ"/>
+        </w:rPr>
+      </w:pPr>
+      <w:r>
+        <w:rPr>
+          <w:b/>
+          <w:lang w:val="cs-CZ"/>
+        </w:rPr>
+        <w:t>ČSN EN 60065:2000</w:t>
+      </w:r>
+    </w:p>
+    <w:p>
+      <w:pPr>
+        <w:pStyle w:val="Odstavecseseznamem"/>
+        <w:numPr>
+          <w:ilvl w:val="0"/>
+          <w:numId w:val="1"/>
+        </w:numPr>
+        <w:rPr>
+          <w:b/>
+          <w:lang w:val="cs-CZ"/>
+        </w:rPr>
+      </w:pPr>
+      <w:r>
+        <w:rPr>
+          <w:b/>
+          <w:lang w:val="cs-CZ"/>
+        </w:rPr>
+        <w:t>ČSN EN 61000-4-2</w:t>
+      </w:r>
+    </w:p>
+    <w:p>
+      <w:pPr>
+        <w:pStyle w:val="Odstavecseseznamem"/>
+        <w:numPr>
+          <w:ilvl w:val="0"/>
+          <w:numId w:val="1"/>
+        </w:numPr>
+        <w:rPr>
+          <w:b/>
+          <w:lang w:val="cs-CZ"/>
+        </w:rPr>
+      </w:pPr>
+      <w:r>
+        <w:rPr>
+          <w:b/>
+          <w:lang w:val="cs-CZ"/>
+        </w:rPr>
+        <w:t>ČSN EN 61000-4-3</w:t>
+      </w:r>
+    </w:p>
+    <w:p>
+      <w:pPr>
+        <w:pStyle w:val="Odstavecseseznamem"/>
+        <w:numPr>
+          <w:ilvl w:val="0"/>
+          <w:numId w:val="1"/>
+        </w:numPr>
+        <w:rPr>
+          <w:b/>
+          <w:lang w:val="cs-CZ"/>
+        </w:rPr>
+      </w:pPr>
+      <w:r>
+        <w:rPr>
+          <w:b/>
+          <w:lang w:val="cs-CZ"/>
+        </w:rPr>
+        <w:t>ČSN EN 61000-4-4</w:t>
+      </w:r>
+    </w:p>
+    <w:p>
+      <w:pPr>
+        <w:pStyle w:val="Odstavecseseznamem"/>
+        <w:numPr>
+          <w:ilvl w:val="0"/>
+          <w:numId w:val="1"/>
+        </w:numPr>
+        <w:rPr>
+          <w:b/>
+          <w:lang w:val="cs-CZ"/>
+        </w:rPr>
+      </w:pPr>
+      <w:r>
+        <w:rPr>
+          <w:b/>
+          <w:lang w:val="cs-CZ"/>
+        </w:rPr>
+        <w:t>atd.</w:t>
+      </w:r>
+    </w:p>
+    <w:p>
+      <w:pPr>
+        <w:rPr>
+          <w:b/>
+          <w:lang w:val="cs-CZ"/>
+        </w:rPr>
+        <w:sectPr>
+          <w:type w:val="continuous"/>
+          <w:pgSz w:w="12240" w:h="15840"/>
+          <w:pgMar w:top="1417" w:right="1417" w:bottom="1417" w:left="1417" w:header="708" w:footer="708" w:gutter="0"/>
+          <w:cols w:num="2" w:space="708"/>
+          <w:docGrid w:linePitch="360"/>
+        </w:sectPr>
+      </w:pPr>
     </w:p>
     <w:p>
       <w:pPr>
@@ -247,6 +580,7 @@
       </w:r>
     </w:p>
     <w:sectPr>
+      <w:type w:val="continuous"/>
       <w:pgSz w:w="12240" w:h="15840"/>
       <w:pgMar w:top="1417" w:right="1417" w:bottom="1417" w:left="1417" w:header="708" w:footer="708" w:gutter="0"/>
       <w:cols w:space="708"/>
@@ -254,6 +588,126 @@
     </w:sectPr>
   </w:body>
 </w:document>
+</file>
+
+<file path=word/numbering.xml><?xml version="1.0" encoding="utf-8"?>
+<w:numbering xmlns:wpc="http://schemas.microsoft.com/office/word/2010/wordprocessingCanvas" xmlns:mc="http://schemas.openxmlformats.org/markup-compatibility/2006" xmlns:o="urn:schemas-microsoft-com:office:office" xmlns:r="http://schemas.openxmlformats.org/officeDocument/2006/relationships" xmlns:m="http://schemas.openxmlformats.org/officeDocument/2006/math" xmlns:v="urn:schemas-microsoft-com:vml" xmlns:wp14="http://schemas.microsoft.com/office/word/2010/wordprocessingDrawing" xmlns:wp="http://schemas.openxmlformats.org/drawingml/2006/wordprocessingDrawing" xmlns:w10="urn:schemas-microsoft-com:office:word" xmlns:w="http://schemas.openxmlformats.org/wordprocessingml/2006/main" xmlns:w14="http://schemas.microsoft.com/office/word/2010/wordml" xmlns:w15="http://schemas.microsoft.com/office/word/2012/wordml" xmlns:wpg="http://schemas.microsoft.com/office/word/2010/wordprocessingGroup" xmlns:wpi="http://schemas.microsoft.com/office/word/2010/wordprocessingInk" xmlns:wne="http://schemas.microsoft.com/office/word/2006/wordml" xmlns:wps="http://schemas.microsoft.com/office/word/2010/wordprocessingShape" mc:Ignorable="w14 w15 wp14">
+  <w:abstractNum w:abstractNumId="0" w15:restartNumberingAfterBreak="0">
+    <w:nsid w:val="1172696C"/>
+    <w:multiLevelType w:val="hybridMultilevel"/>
+    <w:tmpl w:val="579A11B2"/>
+    <w:lvl w:ilvl="0" w:tplc="0E729832">
+      <w:numFmt w:val="bullet"/>
+      <w:lvlText w:val="-"/>
+      <w:lvlJc w:val="left"/>
+      <w:pPr>
+        <w:ind w:left="720" w:hanging="360"/>
+      </w:pPr>
+      <w:rPr>
+        <w:rFonts w:ascii="Calibri" w:eastAsiaTheme="minorHAnsi" w:hAnsi="Calibri" w:cstheme="minorBidi" w:hint="default"/>
+      </w:rPr>
+    </w:lvl>
+    <w:lvl w:ilvl="1" w:tplc="04090003" w:tentative="1">
+      <w:start w:val="1"/>
+      <w:numFmt w:val="bullet"/>
+      <w:lvlText w:val="o"/>
+      <w:lvlJc w:val="left"/>
+      <w:pPr>
+        <w:ind w:left="1440" w:hanging="360"/>
+      </w:pPr>
+      <w:rPr>
+        <w:rFonts w:ascii="Courier New" w:hAnsi="Courier New" w:cs="Courier New" w:hint="default"/>
+      </w:rPr>
+    </w:lvl>
+    <w:lvl w:ilvl="2" w:tplc="04090005" w:tentative="1">
+      <w:start w:val="1"/>
+      <w:numFmt w:val="bullet"/>
+      <w:lvlText w:val=""/>
+      <w:lvlJc w:val="left"/>
+      <w:pPr>
+        <w:ind w:left="2160" w:hanging="360"/>
+      </w:pPr>
+      <w:rPr>
+        <w:rFonts w:ascii="Wingdings" w:hAnsi="Wingdings" w:hint="default"/>
+      </w:rPr>
+    </w:lvl>
+    <w:lvl w:ilvl="3" w:tplc="04090001" w:tentative="1">
+      <w:start w:val="1"/>
+      <w:numFmt w:val="bullet"/>
+      <w:lvlText w:val=""/>
+      <w:lvlJc w:val="left"/>
+      <w:pPr>
+        <w:ind w:left="2880" w:hanging="360"/>
+      </w:pPr>
+      <w:rPr>
+        <w:rFonts w:ascii="Symbol" w:hAnsi="Symbol" w:hint="default"/>
+      </w:rPr>
+    </w:lvl>
+    <w:lvl w:ilvl="4" w:tplc="04090003" w:tentative="1">
+      <w:start w:val="1"/>
+      <w:numFmt w:val="bullet"/>
+      <w:lvlText w:val="o"/>
+      <w:lvlJc w:val="left"/>
+      <w:pPr>
+        <w:ind w:left="3600" w:hanging="360"/>
+      </w:pPr>
+      <w:rPr>
+        <w:rFonts w:ascii="Courier New" w:hAnsi="Courier New" w:cs="Courier New" w:hint="default"/>
+      </w:rPr>
+    </w:lvl>
+    <w:lvl w:ilvl="5" w:tplc="04090005" w:tentative="1">
+      <w:start w:val="1"/>
+      <w:numFmt w:val="bullet"/>
+      <w:lvlText w:val=""/>
+      <w:lvlJc w:val="left"/>
+      <w:pPr>
+        <w:ind w:left="4320" w:hanging="360"/>
+      </w:pPr>
+      <w:rPr>
+        <w:rFonts w:ascii="Wingdings" w:hAnsi="Wingdings" w:hint="default"/>
+      </w:rPr>
+    </w:lvl>
+    <w:lvl w:ilvl="6" w:tplc="04090001" w:tentative="1">
+      <w:start w:val="1"/>
+      <w:numFmt w:val="bullet"/>
+      <w:lvlText w:val=""/>
+      <w:lvlJc w:val="left"/>
+      <w:pPr>
+        <w:ind w:left="5040" w:hanging="360"/>
+      </w:pPr>
+      <w:rPr>
+        <w:rFonts w:ascii="Symbol" w:hAnsi="Symbol" w:hint="default"/>
+      </w:rPr>
+    </w:lvl>
+    <w:lvl w:ilvl="7" w:tplc="04090003" w:tentative="1">
+      <w:start w:val="1"/>
+      <w:numFmt w:val="bullet"/>
+      <w:lvlText w:val="o"/>
+      <w:lvlJc w:val="left"/>
+      <w:pPr>
+        <w:ind w:left="5760" w:hanging="360"/>
+      </w:pPr>
+      <w:rPr>
+        <w:rFonts w:ascii="Courier New" w:hAnsi="Courier New" w:cs="Courier New" w:hint="default"/>
+      </w:rPr>
+    </w:lvl>
+    <w:lvl w:ilvl="8" w:tplc="04090005" w:tentative="1">
+      <w:start w:val="1"/>
+      <w:numFmt w:val="bullet"/>
+      <w:lvlText w:val=""/>
+      <w:lvlJc w:val="left"/>
+      <w:pPr>
+        <w:ind w:left="6480" w:hanging="360"/>
+      </w:pPr>
+      <w:rPr>
+        <w:rFonts w:ascii="Wingdings" w:hAnsi="Wingdings" w:hint="default"/>
+      </w:rPr>
+    </w:lvl>
+  </w:abstractNum>
+  <w:num w:numId="1">
+    <w:abstractNumId w:val="0"/>
+  </w:num>
+</w:numbering>
 </file>
 
 <file path=word/styles.xml><?xml version="1.0" encoding="utf-8"?>
@@ -711,6 +1165,17 @@
       <w:szCs w:val="32"/>
     </w:rPr>
   </w:style>
+  <w:style w:type="paragraph" w:styleId="Odstavecseseznamem">
+    <w:name w:val="List Paragraph"/>
+    <w:basedOn w:val="Normln"/>
+    <w:uiPriority w:val="34"/>
+    <w:qFormat/>
+    <w:rsid w:val="00DA64A8"/>
+    <w:pPr>
+      <w:ind w:left="720"/>
+      <w:contextualSpacing/>
+    </w:pPr>
+  </w:style>
 </w:styles>
 </file>
 
@@ -973,4 +1438,16 @@
     </a:ext>
   </a:extLst>
 </a:theme>
+</file>
+
+<file path=customXml/item1.xml><?xml version="1.0" encoding="utf-8"?>
+<b:Sources xmlns:b="http://schemas.openxmlformats.org/officeDocument/2006/bibliography" xmlns="http://schemas.openxmlformats.org/officeDocument/2006/bibliography" SelectedStyle="\APASixthEditionOfficeOnline.xsl" StyleName="APA" Version="6"/>
+</file>
+
+<file path=customXml/itemProps1.xml><?xml version="1.0" encoding="utf-8"?>
+<ds:datastoreItem xmlns:ds="http://schemas.openxmlformats.org/officeDocument/2006/customXml" ds:itemID="{E7474198-77B3-4E8D-8C90-3D35943E092B}">
+  <ds:schemaRefs>
+    <ds:schemaRef ds:uri="http://schemas.openxmlformats.org/officeDocument/2006/bibliography"/>
+  </ds:schemaRefs>
+</ds:datastoreItem>
 </file>
</xml_diff>